<commit_message>
Created project, updated my quellen.docx
</commit_message>
<xml_diff>
--- a/Quellen.docx
+++ b/Quellen.docx
@@ -40,29 +40,8 @@
         </w:r>
       </w:hyperlink>
       <w:r>
-        <w:t xml:space="preserve"> -&gt; IDEA </w:t>
-      </w:r>
-      <w:proofErr w:type="spellStart"/>
-      <w:r>
-        <w:t>ideas</w:t>
-      </w:r>
-      <w:proofErr w:type="spellEnd"/>
-      <w:r>
-        <w:t xml:space="preserve"> and </w:t>
-      </w:r>
-      <w:proofErr w:type="spellStart"/>
-      <w:r>
-        <w:t>tooling</w:t>
-      </w:r>
-      <w:proofErr w:type="spellEnd"/>
-      <w:r>
-        <w:t xml:space="preserve"> </w:t>
-      </w:r>
-      <w:proofErr w:type="spellStart"/>
-      <w:r>
-        <w:t>suggestions</w:t>
-      </w:r>
-      <w:proofErr w:type="spellEnd"/>
+        <w:t xml:space="preserve"> -&gt; IDEA ideas and tooling suggestions</w:t>
+      </w:r>
     </w:p>
     <w:p>
       <w:hyperlink r:id="rId7" w:history="1">
@@ -74,29 +53,8 @@
         </w:r>
       </w:hyperlink>
       <w:r>
-        <w:t xml:space="preserve"> -&gt; Chrome </w:t>
-      </w:r>
-      <w:proofErr w:type="spellStart"/>
-      <w:r>
-        <w:t>extention</w:t>
-      </w:r>
-      <w:proofErr w:type="spellEnd"/>
-      <w:r>
-        <w:t xml:space="preserve"> </w:t>
-      </w:r>
-      <w:proofErr w:type="spellStart"/>
-      <w:r>
-        <w:t>for</w:t>
-      </w:r>
-      <w:proofErr w:type="spellEnd"/>
-      <w:r>
-        <w:t xml:space="preserve"> </w:t>
-      </w:r>
-      <w:proofErr w:type="spellStart"/>
-      <w:r>
-        <w:t>debugging</w:t>
-      </w:r>
-      <w:proofErr w:type="spellEnd"/>
+        <w:t xml:space="preserve"> -&gt; Chrome extention for debugging</w:t>
+      </w:r>
     </w:p>
     <w:p>
       <w:hyperlink r:id="rId8" w:history="1">
@@ -108,26 +66,244 @@
         </w:r>
       </w:hyperlink>
       <w:r>
-        <w:t xml:space="preserve"> -&gt; </w:t>
-      </w:r>
-      <w:proofErr w:type="spellStart"/>
-      <w:r>
-        <w:t>getting</w:t>
-      </w:r>
-      <w:proofErr w:type="spellEnd"/>
-      <w:r>
+        <w:t xml:space="preserve"> -&gt; getting started</w:t>
+      </w:r>
+    </w:p>
+    <w:p>
+      <w:r>
+        <w:t>Youtube Playlist of Java Brains: [link]</w:t>
+      </w:r>
+    </w:p>
+    <w:p>
+      <w:pPr>
+        <w:pStyle w:val="berschrift2"/>
+      </w:pPr>
+      <w:r>
+        <w:t>Component Based Model</w:t>
+      </w:r>
+    </w:p>
+    <w:p/>
+    <w:p>
+      <w:r>
+        <w:t>F</w:t>
+      </w:r>
+      <w:r>
+        <w:t>ü</w:t>
+      </w:r>
+      <w:r>
+        <w:t xml:space="preserve">r normal wird bei einer normalen Website ein HTML mit JS geladen, welches dann das DOM manipuliert. In Angular ist das anders. Angular ist auf Components basiert -&gt; z.b. Header, Footer sind nun Components. </w:t>
+      </w:r>
+      <w:r>
+        <w:t>Jeder Angular-Applikation hat einen Root-Component welche die hauptcomponents h</w:t>
+      </w:r>
+      <w:r>
+        <w:t>ä</w:t>
+      </w:r>
+      <w:r>
+        <w:t>lt.</w:t>
+      </w:r>
+      <w:r>
+        <w:rPr>
+          <w:noProof/>
+        </w:rPr>
         <w:t xml:space="preserve"> </w:t>
       </w:r>
-      <w:proofErr w:type="spellStart"/>
-      <w:r>
-        <w:t>started</w:t>
-      </w:r>
-      <w:proofErr w:type="spellEnd"/>
+    </w:p>
+    <w:p>
+      <w:r>
+        <w:rPr>
+          <w:noProof/>
+        </w:rPr>
+        <w:drawing>
+          <wp:inline distT="0" distB="0" distL="0" distR="0" wp14:anchorId="6E638580" wp14:editId="7B057F2D">
+            <wp:extent cx="4972050" cy="2990850"/>
+            <wp:effectExtent l="0" t="0" r="0" b="0"/>
+            <wp:docPr id="1" name="Grafik 1"/>
+            <wp:cNvGraphicFramePr>
+              <a:graphicFrameLocks xmlns:a="http://schemas.openxmlformats.org/drawingml/2006/main" noChangeAspect="1"/>
+            </wp:cNvGraphicFramePr>
+            <a:graphic xmlns:a="http://schemas.openxmlformats.org/drawingml/2006/main">
+              <a:graphicData uri="http://schemas.openxmlformats.org/drawingml/2006/picture">
+                <pic:pic xmlns:pic="http://schemas.openxmlformats.org/drawingml/2006/picture">
+                  <pic:nvPicPr>
+                    <pic:cNvPr id="1" name=""/>
+                    <pic:cNvPicPr/>
+                  </pic:nvPicPr>
+                  <pic:blipFill>
+                    <a:blip r:embed="rId9"/>
+                    <a:stretch>
+                      <a:fillRect/>
+                    </a:stretch>
+                  </pic:blipFill>
+                  <pic:spPr>
+                    <a:xfrm>
+                      <a:off x="0" y="0"/>
+                      <a:ext cx="4972050" cy="2990850"/>
+                    </a:xfrm>
+                    <a:prstGeom prst="rect">
+                      <a:avLst/>
+                    </a:prstGeom>
+                  </pic:spPr>
+                </pic:pic>
+              </a:graphicData>
+            </a:graphic>
+          </wp:inline>
+        </w:drawing>
+      </w:r>
+    </w:p>
+    <w:p>
+      <w:r>
+        <w:rPr>
+          <w:noProof/>
+        </w:rPr>
+        <w:lastRenderedPageBreak/>
+        <w:drawing>
+          <wp:inline distT="0" distB="0" distL="0" distR="0" wp14:anchorId="1072BD9F" wp14:editId="38243820">
+            <wp:extent cx="5760720" cy="2806700"/>
+            <wp:effectExtent l="0" t="0" r="0" b="0"/>
+            <wp:docPr id="2" name="Grafik 2"/>
+            <wp:cNvGraphicFramePr>
+              <a:graphicFrameLocks xmlns:a="http://schemas.openxmlformats.org/drawingml/2006/main" noChangeAspect="1"/>
+            </wp:cNvGraphicFramePr>
+            <a:graphic xmlns:a="http://schemas.openxmlformats.org/drawingml/2006/main">
+              <a:graphicData uri="http://schemas.openxmlformats.org/drawingml/2006/picture">
+                <pic:pic xmlns:pic="http://schemas.openxmlformats.org/drawingml/2006/picture">
+                  <pic:nvPicPr>
+                    <pic:cNvPr id="1" name=""/>
+                    <pic:cNvPicPr/>
+                  </pic:nvPicPr>
+                  <pic:blipFill>
+                    <a:blip r:embed="rId10"/>
+                    <a:stretch>
+                      <a:fillRect/>
+                    </a:stretch>
+                  </pic:blipFill>
+                  <pic:spPr>
+                    <a:xfrm>
+                      <a:off x="0" y="0"/>
+                      <a:ext cx="5760720" cy="2806700"/>
+                    </a:xfrm>
+                    <a:prstGeom prst="rect">
+                      <a:avLst/>
+                    </a:prstGeom>
+                  </pic:spPr>
+                </pic:pic>
+              </a:graphicData>
+            </a:graphic>
+          </wp:inline>
+        </w:drawing>
+      </w:r>
+    </w:p>
+    <w:p>
+      <w:r>
+        <w:t>Where to start? Angular CLI</w:t>
+      </w:r>
+    </w:p>
+    <w:p>
+      <w:r>
+        <w:rPr>
+          <w:noProof/>
+        </w:rPr>
+        <w:drawing>
+          <wp:inline distT="0" distB="0" distL="0" distR="0" wp14:anchorId="59539C8A" wp14:editId="77A92EE0">
+            <wp:extent cx="3924300" cy="361950"/>
+            <wp:effectExtent l="0" t="0" r="0" b="0"/>
+            <wp:docPr id="3" name="Grafik 3"/>
+            <wp:cNvGraphicFramePr>
+              <a:graphicFrameLocks xmlns:a="http://schemas.openxmlformats.org/drawingml/2006/main" noChangeAspect="1"/>
+            </wp:cNvGraphicFramePr>
+            <a:graphic xmlns:a="http://schemas.openxmlformats.org/drawingml/2006/main">
+              <a:graphicData uri="http://schemas.openxmlformats.org/drawingml/2006/picture">
+                <pic:pic xmlns:pic="http://schemas.openxmlformats.org/drawingml/2006/picture">
+                  <pic:nvPicPr>
+                    <pic:cNvPr id="1" name=""/>
+                    <pic:cNvPicPr/>
+                  </pic:nvPicPr>
+                  <pic:blipFill>
+                    <a:blip r:embed="rId11"/>
+                    <a:stretch>
+                      <a:fillRect/>
+                    </a:stretch>
+                  </pic:blipFill>
+                  <pic:spPr>
+                    <a:xfrm>
+                      <a:off x="0" y="0"/>
+                      <a:ext cx="3924300" cy="361950"/>
+                    </a:xfrm>
+                    <a:prstGeom prst="rect">
+                      <a:avLst/>
+                    </a:prstGeom>
+                  </pic:spPr>
+                </pic:pic>
+              </a:graphicData>
+            </a:graphic>
+          </wp:inline>
+        </w:drawing>
+      </w:r>
+    </w:p>
+    <w:p>
+      <w:r>
+        <w:rPr>
+          <w:noProof/>
+        </w:rPr>
+        <w:drawing>
+          <wp:inline distT="0" distB="0" distL="0" distR="0" wp14:anchorId="3F2BF972" wp14:editId="2D1E26CA">
+            <wp:extent cx="5760720" cy="1996440"/>
+            <wp:effectExtent l="0" t="0" r="0" b="3810"/>
+            <wp:docPr id="4" name="Grafik 4"/>
+            <wp:cNvGraphicFramePr>
+              <a:graphicFrameLocks xmlns:a="http://schemas.openxmlformats.org/drawingml/2006/main" noChangeAspect="1"/>
+            </wp:cNvGraphicFramePr>
+            <a:graphic xmlns:a="http://schemas.openxmlformats.org/drawingml/2006/main">
+              <a:graphicData uri="http://schemas.openxmlformats.org/drawingml/2006/picture">
+                <pic:pic xmlns:pic="http://schemas.openxmlformats.org/drawingml/2006/picture">
+                  <pic:nvPicPr>
+                    <pic:cNvPr id="1" name=""/>
+                    <pic:cNvPicPr/>
+                  </pic:nvPicPr>
+                  <pic:blipFill>
+                    <a:blip r:embed="rId12"/>
+                    <a:stretch>
+                      <a:fillRect/>
+                    </a:stretch>
+                  </pic:blipFill>
+                  <pic:spPr>
+                    <a:xfrm>
+                      <a:off x="0" y="0"/>
+                      <a:ext cx="5760720" cy="1996440"/>
+                    </a:xfrm>
+                    <a:prstGeom prst="rect">
+                      <a:avLst/>
+                    </a:prstGeom>
+                  </pic:spPr>
+                </pic:pic>
+              </a:graphicData>
+            </a:graphic>
+          </wp:inline>
+        </w:drawing>
+      </w:r>
+    </w:p>
+    <w:p>
+      <w:r>
+        <w:t>Dann erstmal sch</w:t>
+      </w:r>
+      <w:r>
+        <w:t>ö</w:t>
+      </w:r>
+      <w:r>
+        <w:t>n npm up</w:t>
+      </w:r>
+      <w:r>
+        <w:t>date und install -&gt;</w:t>
+      </w:r>
+      <w:r>
+        <w:t xml:space="preserve"> Dann ng serve</w:t>
+      </w:r>
     </w:p>
     <w:p/>
     <w:sectPr>
-      <w:headerReference w:type="default" r:id="rId9"/>
-      <w:footerReference w:type="default" r:id="rId10"/>
+      <w:headerReference w:type="default" r:id="rId13"/>
+      <w:footerReference w:type="default" r:id="rId14"/>
       <w:pgSz w:w="11906" w:h="16838"/>
       <w:pgMar w:top="1417" w:right="1417" w:bottom="1134" w:left="1417" w:header="708" w:footer="708" w:gutter="0"/>
       <w:cols w:space="708"/>
@@ -177,7 +353,6 @@
     <w:r>
       <w:t xml:space="preserve">rzi, Sven </w:t>
     </w:r>
-    <w:proofErr w:type="spellStart"/>
     <w:r>
       <w:rPr>
         <w:rFonts w:hAnsiTheme="minorHAnsi" w:cstheme="minorHAnsi"/>
@@ -203,23 +378,9 @@
       </w:rPr>
       <w:t>ak</w:t>
     </w:r>
-    <w:proofErr w:type="spellEnd"/>
     <w:r>
-      <w:t xml:space="preserve">, Sandra </w:t>
+      <w:t>, Sandra Wageneder, Sofia Schmidmair</w:t>
     </w:r>
-    <w:proofErr w:type="spellStart"/>
-    <w:r>
-      <w:t>Wageneder</w:t>
-    </w:r>
-    <w:proofErr w:type="spellEnd"/>
-    <w:r>
-      <w:t xml:space="preserve">, Sofia </w:t>
-    </w:r>
-    <w:proofErr w:type="spellStart"/>
-    <w:r>
-      <w:t>Schmidmair</w:t>
-    </w:r>
-    <w:proofErr w:type="spellEnd"/>
   </w:p>
 </w:ftr>
 </file>
@@ -256,21 +417,8 @@
       <w:pStyle w:val="Kopfzeile"/>
     </w:pPr>
     <w:r>
-      <w:t xml:space="preserve">Angular </w:t>
+      <w:t>Angular learning sources</w:t>
     </w:r>
-    <w:proofErr w:type="spellStart"/>
-    <w:r>
-      <w:t>learning</w:t>
-    </w:r>
-    <w:proofErr w:type="spellEnd"/>
-    <w:r>
-      <w:t xml:space="preserve"> </w:t>
-    </w:r>
-    <w:proofErr w:type="spellStart"/>
-    <w:r>
-      <w:t>sources</w:t>
-    </w:r>
-    <w:proofErr w:type="spellEnd"/>
   </w:p>
 </w:hdr>
 </file>
@@ -674,6 +822,48 @@
     <w:name w:val="Normal"/>
     <w:qFormat/>
   </w:style>
+  <w:style w:type="paragraph" w:styleId="berschrift1">
+    <w:name w:val="heading 1"/>
+    <w:basedOn w:val="Standard"/>
+    <w:link w:val="berschrift1Zchn"/>
+    <w:uiPriority w:val="9"/>
+    <w:qFormat/>
+    <w:rsid w:val="00A35CB5"/>
+    <w:pPr>
+      <w:spacing w:before="100" w:beforeAutospacing="1" w:after="100" w:afterAutospacing="1" w:line="240" w:lineRule="auto"/>
+      <w:outlineLvl w:val="0"/>
+    </w:pPr>
+    <w:rPr>
+      <w:rFonts w:ascii="Times New Roman"/>
+      <w:b/>
+      <w:bCs/>
+      <w:kern w:val="36"/>
+      <w:sz w:val="48"/>
+      <w:szCs w:val="48"/>
+    </w:rPr>
+  </w:style>
+  <w:style w:type="paragraph" w:styleId="berschrift2">
+    <w:name w:val="heading 2"/>
+    <w:basedOn w:val="Standard"/>
+    <w:next w:val="Standard"/>
+    <w:link w:val="berschrift2Zchn"/>
+    <w:uiPriority w:val="9"/>
+    <w:unhideWhenUsed/>
+    <w:qFormat/>
+    <w:rsid w:val="00A35CB5"/>
+    <w:pPr>
+      <w:keepNext/>
+      <w:keepLines/>
+      <w:spacing w:before="40" w:after="0"/>
+      <w:outlineLvl w:val="1"/>
+    </w:pPr>
+    <w:rPr>
+      <w:rFonts w:asciiTheme="majorHAnsi" w:eastAsiaTheme="majorEastAsia" w:hAnsiTheme="majorHAnsi" w:cstheme="majorBidi"/>
+      <w:color w:val="2F5496" w:themeColor="accent1" w:themeShade="BF"/>
+      <w:sz w:val="26"/>
+      <w:szCs w:val="26"/>
+    </w:rPr>
+  </w:style>
   <w:style w:type="character" w:default="1" w:styleId="Absatz-Standardschriftart">
     <w:name w:val="Default Paragraph Font"/>
     <w:uiPriority w:val="1"/>
@@ -766,6 +956,34 @@
     <w:rPr>
       <w:color w:val="0000FF"/>
       <w:u w:val="single"/>
+    </w:rPr>
+  </w:style>
+  <w:style w:type="character" w:customStyle="1" w:styleId="berschrift1Zchn">
+    <w:name w:val="Überschrift 1 Zchn"/>
+    <w:basedOn w:val="Absatz-Standardschriftart"/>
+    <w:link w:val="berschrift1"/>
+    <w:uiPriority w:val="9"/>
+    <w:rsid w:val="00A35CB5"/>
+    <w:rPr>
+      <w:rFonts w:ascii="Times New Roman"/>
+      <w:b/>
+      <w:bCs/>
+      <w:kern w:val="36"/>
+      <w:sz w:val="48"/>
+      <w:szCs w:val="48"/>
+    </w:rPr>
+  </w:style>
+  <w:style w:type="character" w:customStyle="1" w:styleId="berschrift2Zchn">
+    <w:name w:val="Überschrift 2 Zchn"/>
+    <w:basedOn w:val="Absatz-Standardschriftart"/>
+    <w:link w:val="berschrift2"/>
+    <w:uiPriority w:val="9"/>
+    <w:rsid w:val="00A35CB5"/>
+    <w:rPr>
+      <w:rFonts w:asciiTheme="majorHAnsi" w:eastAsiaTheme="majorEastAsia" w:hAnsiTheme="majorHAnsi" w:cstheme="majorBidi"/>
+      <w:color w:val="2F5496" w:themeColor="accent1" w:themeShade="BF"/>
+      <w:sz w:val="26"/>
+      <w:szCs w:val="26"/>
     </w:rPr>
   </w:style>
 </w:styles>

</xml_diff>

<commit_message>
Created first component, cleaned up project
</commit_message>
<xml_diff>
--- a/Quellen.docx
+++ b/Quellen.docx
@@ -300,7 +300,11 @@
         <w:t xml:space="preserve"> Dann ng serve</w:t>
       </w:r>
     </w:p>
-    <w:p/>
+    <w:p>
+      <w:r>
+        <w:t>Create component -&gt; ng generate component [name]</w:t>
+      </w:r>
+    </w:p>
     <w:sectPr>
       <w:headerReference w:type="default" r:id="rId13"/>
       <w:footerReference w:type="default" r:id="rId14"/>

</xml_diff>

<commit_message>
Created some code in order to learn angular
</commit_message>
<xml_diff>
--- a/Quellen.docx
+++ b/Quellen.docx
@@ -40,8 +40,29 @@
         </w:r>
       </w:hyperlink>
       <w:r>
-        <w:t xml:space="preserve"> -&gt; IDEA ideas and tooling suggestions</w:t>
-      </w:r>
+        <w:t xml:space="preserve"> -&gt; IDEA </w:t>
+      </w:r>
+      <w:proofErr w:type="spellStart"/>
+      <w:r>
+        <w:t>ideas</w:t>
+      </w:r>
+      <w:proofErr w:type="spellEnd"/>
+      <w:r>
+        <w:t xml:space="preserve"> and </w:t>
+      </w:r>
+      <w:proofErr w:type="spellStart"/>
+      <w:r>
+        <w:t>tooling</w:t>
+      </w:r>
+      <w:proofErr w:type="spellEnd"/>
+      <w:r>
+        <w:t xml:space="preserve"> </w:t>
+      </w:r>
+      <w:proofErr w:type="spellStart"/>
+      <w:r>
+        <w:t>suggestions</w:t>
+      </w:r>
+      <w:proofErr w:type="spellEnd"/>
     </w:p>
     <w:p>
       <w:hyperlink r:id="rId7" w:history="1">
@@ -53,8 +74,29 @@
         </w:r>
       </w:hyperlink>
       <w:r>
-        <w:t xml:space="preserve"> -&gt; Chrome extention for debugging</w:t>
-      </w:r>
+        <w:t xml:space="preserve"> -&gt; Chrome </w:t>
+      </w:r>
+      <w:proofErr w:type="spellStart"/>
+      <w:r>
+        <w:t>extention</w:t>
+      </w:r>
+      <w:proofErr w:type="spellEnd"/>
+      <w:r>
+        <w:t xml:space="preserve"> </w:t>
+      </w:r>
+      <w:proofErr w:type="spellStart"/>
+      <w:r>
+        <w:t>for</w:t>
+      </w:r>
+      <w:proofErr w:type="spellEnd"/>
+      <w:r>
+        <w:t xml:space="preserve"> </w:t>
+      </w:r>
+      <w:proofErr w:type="spellStart"/>
+      <w:r>
+        <w:t>debugging</w:t>
+      </w:r>
+      <w:proofErr w:type="spellEnd"/>
     </w:p>
     <w:p>
       <w:hyperlink r:id="rId8" w:history="1">
@@ -66,20 +108,59 @@
         </w:r>
       </w:hyperlink>
       <w:r>
-        <w:t xml:space="preserve"> -&gt; getting started</w:t>
-      </w:r>
-    </w:p>
-    <w:p>
-      <w:r>
-        <w:t>Youtube Playlist of Java Brains: [link]</w:t>
+        <w:t xml:space="preserve"> -&gt; </w:t>
+      </w:r>
+      <w:proofErr w:type="spellStart"/>
+      <w:r>
+        <w:t>getting</w:t>
+      </w:r>
+      <w:proofErr w:type="spellEnd"/>
+      <w:r>
+        <w:t xml:space="preserve"> </w:t>
+      </w:r>
+      <w:proofErr w:type="spellStart"/>
+      <w:r>
+        <w:t>started</w:t>
+      </w:r>
+      <w:proofErr w:type="spellEnd"/>
+    </w:p>
+    <w:p>
+      <w:proofErr w:type="spellStart"/>
+      <w:r>
+        <w:t>Youtube</w:t>
+      </w:r>
+      <w:proofErr w:type="spellEnd"/>
+      <w:r>
+        <w:t xml:space="preserve"> Playlist </w:t>
+      </w:r>
+      <w:proofErr w:type="spellStart"/>
+      <w:r>
+        <w:t>of</w:t>
+      </w:r>
+      <w:proofErr w:type="spellEnd"/>
+      <w:r>
+        <w:t xml:space="preserve"> Java Brains: [link]</w:t>
       </w:r>
     </w:p>
     <w:p>
       <w:pPr>
         <w:pStyle w:val="berschrift2"/>
       </w:pPr>
-      <w:r>
-        <w:t>Component Based Model</w:t>
+      <w:proofErr w:type="spellStart"/>
+      <w:r>
+        <w:t>Component</w:t>
+      </w:r>
+      <w:proofErr w:type="spellEnd"/>
+      <w:r>
+        <w:t xml:space="preserve"> </w:t>
+      </w:r>
+      <w:proofErr w:type="spellStart"/>
+      <w:r>
+        <w:t>Based</w:t>
+      </w:r>
+      <w:proofErr w:type="spellEnd"/>
+      <w:r>
+        <w:t xml:space="preserve"> Model</w:t>
       </w:r>
     </w:p>
     <w:p/>
@@ -91,10 +172,42 @@
         <w:t>ü</w:t>
       </w:r>
       <w:r>
-        <w:t xml:space="preserve">r normal wird bei einer normalen Website ein HTML mit JS geladen, welches dann das DOM manipuliert. In Angular ist das anders. Angular ist auf Components basiert -&gt; z.b. Header, Footer sind nun Components. </w:t>
-      </w:r>
-      <w:r>
-        <w:t>Jeder Angular-Applikation hat einen Root-Component welche die hauptcomponents h</w:t>
+        <w:t xml:space="preserve">r normal wird bei einer normalen Website ein HTML mit JS geladen, welches dann das DOM manipuliert. In Angular ist das anders. Angular ist auf Components basiert -&gt; </w:t>
+      </w:r>
+      <w:proofErr w:type="spellStart"/>
+      <w:r>
+        <w:t>z.b.</w:t>
+      </w:r>
+      <w:proofErr w:type="spellEnd"/>
+      <w:r>
+        <w:t xml:space="preserve"> Header, </w:t>
+      </w:r>
+      <w:proofErr w:type="spellStart"/>
+      <w:r>
+        <w:t>Footer</w:t>
+      </w:r>
+      <w:proofErr w:type="spellEnd"/>
+      <w:r>
+        <w:t xml:space="preserve"> sind nun Components. </w:t>
+      </w:r>
+      <w:r>
+        <w:t>Jeder Angular-Applikation hat einen Root-</w:t>
+      </w:r>
+      <w:proofErr w:type="spellStart"/>
+      <w:r>
+        <w:t>Component</w:t>
+      </w:r>
+      <w:proofErr w:type="spellEnd"/>
+      <w:r>
+        <w:t xml:space="preserve"> welche die </w:t>
+      </w:r>
+      <w:proofErr w:type="spellStart"/>
+      <w:r>
+        <w:t>hauptcomponents</w:t>
+      </w:r>
+      <w:proofErr w:type="spellEnd"/>
+      <w:r>
+        <w:t xml:space="preserve"> h</w:t>
       </w:r>
       <w:r>
         <w:t>ä</w:t>
@@ -195,8 +308,29 @@
       </w:r>
     </w:p>
     <w:p>
-      <w:r>
-        <w:t>Where to start? Angular CLI</w:t>
+      <w:proofErr w:type="spellStart"/>
+      <w:r>
+        <w:t>Where</w:t>
+      </w:r>
+      <w:proofErr w:type="spellEnd"/>
+      <w:r>
+        <w:t xml:space="preserve"> </w:t>
+      </w:r>
+      <w:proofErr w:type="spellStart"/>
+      <w:r>
+        <w:t>to</w:t>
+      </w:r>
+      <w:proofErr w:type="spellEnd"/>
+      <w:r>
+        <w:t xml:space="preserve"> </w:t>
+      </w:r>
+      <w:proofErr w:type="spellStart"/>
+      <w:r>
+        <w:t>start</w:t>
+      </w:r>
+      <w:proofErr w:type="spellEnd"/>
+      <w:r>
+        <w:t>? Angular CLI</w:t>
       </w:r>
     </w:p>
     <w:p>
@@ -291,23 +425,507 @@
         <w:t>ö</w:t>
       </w:r>
       <w:r>
-        <w:t>n npm up</w:t>
-      </w:r>
-      <w:r>
-        <w:t>date und install -&gt;</w:t>
-      </w:r>
-      <w:r>
-        <w:t xml:space="preserve"> Dann ng serve</w:t>
-      </w:r>
-    </w:p>
-    <w:p>
-      <w:r>
-        <w:t>Create component -&gt; ng generate component [name]</w:t>
-      </w:r>
-    </w:p>
+        <w:t xml:space="preserve">n </w:t>
+      </w:r>
+      <w:proofErr w:type="spellStart"/>
+      <w:r>
+        <w:t>npm</w:t>
+      </w:r>
+      <w:proofErr w:type="spellEnd"/>
+      <w:r>
+        <w:t xml:space="preserve"> up</w:t>
+      </w:r>
+      <w:r>
+        <w:t xml:space="preserve">date und </w:t>
+      </w:r>
+      <w:proofErr w:type="spellStart"/>
+      <w:r>
+        <w:t>install</w:t>
+      </w:r>
+      <w:proofErr w:type="spellEnd"/>
+      <w:r>
+        <w:t xml:space="preserve"> -&gt;</w:t>
+      </w:r>
+      <w:r>
+        <w:t xml:space="preserve"> Dann </w:t>
+      </w:r>
+      <w:proofErr w:type="spellStart"/>
+      <w:r>
+        <w:t>ng</w:t>
+      </w:r>
+      <w:proofErr w:type="spellEnd"/>
+      <w:r>
+        <w:t xml:space="preserve"> </w:t>
+      </w:r>
+      <w:proofErr w:type="spellStart"/>
+      <w:r>
+        <w:t>serve</w:t>
+      </w:r>
+      <w:proofErr w:type="spellEnd"/>
+    </w:p>
+    <w:p>
+      <w:r>
+        <w:t xml:space="preserve">Create </w:t>
+      </w:r>
+      <w:proofErr w:type="spellStart"/>
+      <w:r>
+        <w:t>component</w:t>
+      </w:r>
+      <w:proofErr w:type="spellEnd"/>
+      <w:r>
+        <w:t xml:space="preserve"> -&gt; </w:t>
+      </w:r>
+      <w:proofErr w:type="spellStart"/>
+      <w:r>
+        <w:t>ng</w:t>
+      </w:r>
+      <w:proofErr w:type="spellEnd"/>
+      <w:r>
+        <w:t xml:space="preserve"> </w:t>
+      </w:r>
+      <w:proofErr w:type="spellStart"/>
+      <w:r>
+        <w:t>generate</w:t>
+      </w:r>
+      <w:proofErr w:type="spellEnd"/>
+      <w:r>
+        <w:t xml:space="preserve"> </w:t>
+      </w:r>
+      <w:proofErr w:type="spellStart"/>
+      <w:r>
+        <w:t>component</w:t>
+      </w:r>
+      <w:proofErr w:type="spellEnd"/>
+      <w:r>
+        <w:t xml:space="preserve"> [</w:t>
+      </w:r>
+      <w:proofErr w:type="spellStart"/>
+      <w:r>
+        <w:t>name</w:t>
+      </w:r>
+      <w:proofErr w:type="spellEnd"/>
+      <w:r>
+        <w:t>]</w:t>
+      </w:r>
+    </w:p>
+    <w:p>
+      <w:r>
+        <w:t xml:space="preserve">Reference </w:t>
+      </w:r>
+      <w:proofErr w:type="spellStart"/>
+      <w:r>
+        <w:t>member</w:t>
+      </w:r>
+      <w:proofErr w:type="spellEnd"/>
+      <w:r>
+        <w:t xml:space="preserve">-variables: </w:t>
+      </w:r>
+      <w:r>
+        <w:rPr>
+          <w:noProof/>
+        </w:rPr>
+        <w:drawing>
+          <wp:inline distT="0" distB="0" distL="0" distR="0" wp14:anchorId="053BD9BB" wp14:editId="641C881D">
+            <wp:extent cx="3248025" cy="266700"/>
+            <wp:effectExtent l="0" t="0" r="9525" b="0"/>
+            <wp:docPr id="5" name="Grafik 5"/>
+            <wp:cNvGraphicFramePr>
+              <a:graphicFrameLocks xmlns:a="http://schemas.openxmlformats.org/drawingml/2006/main" noChangeAspect="1"/>
+            </wp:cNvGraphicFramePr>
+            <a:graphic xmlns:a="http://schemas.openxmlformats.org/drawingml/2006/main">
+              <a:graphicData uri="http://schemas.openxmlformats.org/drawingml/2006/picture">
+                <pic:pic xmlns:pic="http://schemas.openxmlformats.org/drawingml/2006/picture">
+                  <pic:nvPicPr>
+                    <pic:cNvPr id="1" name=""/>
+                    <pic:cNvPicPr/>
+                  </pic:nvPicPr>
+                  <pic:blipFill>
+                    <a:blip r:embed="rId13"/>
+                    <a:stretch>
+                      <a:fillRect/>
+                    </a:stretch>
+                  </pic:blipFill>
+                  <pic:spPr>
+                    <a:xfrm>
+                      <a:off x="0" y="0"/>
+                      <a:ext cx="3248025" cy="266700"/>
+                    </a:xfrm>
+                    <a:prstGeom prst="rect">
+                      <a:avLst/>
+                    </a:prstGeom>
+                  </pic:spPr>
+                </pic:pic>
+              </a:graphicData>
+            </a:graphic>
+          </wp:inline>
+        </w:drawing>
+      </w:r>
+    </w:p>
+    <w:p>
+      <w:r>
+        <w:rPr>
+          <w:noProof/>
+        </w:rPr>
+        <w:drawing>
+          <wp:inline distT="0" distB="0" distL="0" distR="0" wp14:anchorId="0DEF9C19" wp14:editId="3C4414F8">
+            <wp:extent cx="4381500" cy="1857375"/>
+            <wp:effectExtent l="0" t="0" r="0" b="9525"/>
+            <wp:docPr id="6" name="Grafik 6"/>
+            <wp:cNvGraphicFramePr>
+              <a:graphicFrameLocks xmlns:a="http://schemas.openxmlformats.org/drawingml/2006/main" noChangeAspect="1"/>
+            </wp:cNvGraphicFramePr>
+            <a:graphic xmlns:a="http://schemas.openxmlformats.org/drawingml/2006/main">
+              <a:graphicData uri="http://schemas.openxmlformats.org/drawingml/2006/picture">
+                <pic:pic xmlns:pic="http://schemas.openxmlformats.org/drawingml/2006/picture">
+                  <pic:nvPicPr>
+                    <pic:cNvPr id="1" name=""/>
+                    <pic:cNvPicPr/>
+                  </pic:nvPicPr>
+                  <pic:blipFill>
+                    <a:blip r:embed="rId14"/>
+                    <a:stretch>
+                      <a:fillRect/>
+                    </a:stretch>
+                  </pic:blipFill>
+                  <pic:spPr>
+                    <a:xfrm>
+                      <a:off x="0" y="0"/>
+                      <a:ext cx="4381500" cy="1857375"/>
+                    </a:xfrm>
+                    <a:prstGeom prst="rect">
+                      <a:avLst/>
+                    </a:prstGeom>
+                  </pic:spPr>
+                </pic:pic>
+              </a:graphicData>
+            </a:graphic>
+          </wp:inline>
+        </w:drawing>
+      </w:r>
+    </w:p>
+    <w:p>
+      <w:r>
+        <w:lastRenderedPageBreak/>
+        <w:t xml:space="preserve">Data </w:t>
+      </w:r>
+      <w:proofErr w:type="spellStart"/>
+      <w:r>
+        <w:t>binding</w:t>
+      </w:r>
+      <w:proofErr w:type="spellEnd"/>
+      <w:r>
+        <w:t xml:space="preserve"> in Angular </w:t>
+      </w:r>
+      <w:proofErr w:type="spellStart"/>
+      <w:r>
+        <w:t>refers</w:t>
+      </w:r>
+      <w:proofErr w:type="spellEnd"/>
+      <w:r>
+        <w:t xml:space="preserve"> </w:t>
+      </w:r>
+      <w:proofErr w:type="spellStart"/>
+      <w:r>
+        <w:t>to</w:t>
+      </w:r>
+      <w:proofErr w:type="spellEnd"/>
+      <w:r>
+        <w:t xml:space="preserve"> </w:t>
+      </w:r>
+      <w:proofErr w:type="spellStart"/>
+      <w:r>
+        <w:t>binding</w:t>
+      </w:r>
+      <w:proofErr w:type="spellEnd"/>
+      <w:r>
+        <w:t xml:space="preserve"> </w:t>
+      </w:r>
+      <w:proofErr w:type="spellStart"/>
+      <w:r>
+        <w:t>the</w:t>
+      </w:r>
+      <w:proofErr w:type="spellEnd"/>
+      <w:r>
+        <w:t xml:space="preserve"> </w:t>
+      </w:r>
+      <w:proofErr w:type="spellStart"/>
+      <w:r>
+        <w:t>data</w:t>
+      </w:r>
+      <w:proofErr w:type="spellEnd"/>
+      <w:r>
+        <w:t xml:space="preserve"> in </w:t>
+      </w:r>
+      <w:proofErr w:type="spellStart"/>
+      <w:r>
+        <w:t>the</w:t>
+      </w:r>
+      <w:proofErr w:type="spellEnd"/>
+      <w:r>
+        <w:t xml:space="preserve"> </w:t>
+      </w:r>
+      <w:proofErr w:type="spellStart"/>
+      <w:r>
+        <w:t>component</w:t>
+      </w:r>
+      <w:proofErr w:type="spellEnd"/>
+      <w:r>
+        <w:t xml:space="preserve"> </w:t>
+      </w:r>
+      <w:proofErr w:type="spellStart"/>
+      <w:r>
+        <w:t>instance</w:t>
+      </w:r>
+      <w:proofErr w:type="spellEnd"/>
+      <w:r>
+        <w:t xml:space="preserve"> tot he HTML </w:t>
+      </w:r>
+      <w:proofErr w:type="spellStart"/>
+      <w:r>
+        <w:t>template</w:t>
+      </w:r>
+      <w:proofErr w:type="spellEnd"/>
+      <w:r>
+        <w:t xml:space="preserve">. Any </w:t>
+      </w:r>
+      <w:proofErr w:type="spellStart"/>
+      <w:r>
+        <w:t>changes</w:t>
+      </w:r>
+      <w:proofErr w:type="spellEnd"/>
+      <w:r>
+        <w:t xml:space="preserve"> tot he </w:t>
+      </w:r>
+      <w:proofErr w:type="spellStart"/>
+      <w:r>
+        <w:t>data</w:t>
+      </w:r>
+      <w:proofErr w:type="spellEnd"/>
+      <w:r>
+        <w:t xml:space="preserve"> </w:t>
+      </w:r>
+      <w:proofErr w:type="spellStart"/>
+      <w:r>
+        <w:t>automatically</w:t>
+      </w:r>
+      <w:proofErr w:type="spellEnd"/>
+      <w:r>
+        <w:t xml:space="preserve"> </w:t>
+      </w:r>
+      <w:proofErr w:type="spellStart"/>
+      <w:r>
+        <w:t>gets</w:t>
+      </w:r>
+      <w:proofErr w:type="spellEnd"/>
+      <w:r>
+        <w:t xml:space="preserve"> </w:t>
+      </w:r>
+      <w:proofErr w:type="spellStart"/>
+      <w:r>
+        <w:t>updated</w:t>
+      </w:r>
+      <w:proofErr w:type="spellEnd"/>
+      <w:r>
+        <w:t xml:space="preserve"> in </w:t>
+      </w:r>
+      <w:proofErr w:type="spellStart"/>
+      <w:r>
+        <w:t>the</w:t>
+      </w:r>
+      <w:proofErr w:type="spellEnd"/>
+      <w:r>
+        <w:t xml:space="preserve"> </w:t>
+      </w:r>
+      <w:proofErr w:type="spellStart"/>
+      <w:r>
+        <w:t>view</w:t>
+      </w:r>
+      <w:proofErr w:type="spellEnd"/>
+      <w:r>
+        <w:t>!</w:t>
+      </w:r>
+    </w:p>
+    <w:p>
+      <w:r>
+        <w:t xml:space="preserve">{{}} = Interpolation. Angular </w:t>
+      </w:r>
+      <w:proofErr w:type="spellStart"/>
+      <w:r>
+        <w:t>looks</w:t>
+      </w:r>
+      <w:proofErr w:type="spellEnd"/>
+      <w:r>
+        <w:t xml:space="preserve"> at </w:t>
+      </w:r>
+      <w:proofErr w:type="spellStart"/>
+      <w:r>
+        <w:t>it</w:t>
+      </w:r>
+      <w:proofErr w:type="spellEnd"/>
+      <w:r>
+        <w:t xml:space="preserve"> </w:t>
+      </w:r>
+      <w:proofErr w:type="spellStart"/>
+      <w:r>
+        <w:t>as</w:t>
+      </w:r>
+      <w:proofErr w:type="spellEnd"/>
+      <w:r>
+        <w:t xml:space="preserve"> </w:t>
+      </w:r>
+      <w:proofErr w:type="spellStart"/>
+      <w:r>
+        <w:t>something</w:t>
+      </w:r>
+      <w:proofErr w:type="spellEnd"/>
+      <w:r>
+        <w:t xml:space="preserve"> </w:t>
+      </w:r>
+      <w:proofErr w:type="spellStart"/>
+      <w:r>
+        <w:t>that</w:t>
+      </w:r>
+      <w:proofErr w:type="spellEnd"/>
+      <w:r>
+        <w:t xml:space="preserve"> </w:t>
+      </w:r>
+      <w:proofErr w:type="spellStart"/>
+      <w:r>
+        <w:t>needs</w:t>
+      </w:r>
+      <w:proofErr w:type="spellEnd"/>
+      <w:r>
+        <w:t xml:space="preserve"> </w:t>
+      </w:r>
+      <w:proofErr w:type="spellStart"/>
+      <w:r>
+        <w:t>to</w:t>
+      </w:r>
+      <w:proofErr w:type="spellEnd"/>
+      <w:r>
+        <w:t xml:space="preserve"> </w:t>
+      </w:r>
+      <w:proofErr w:type="spellStart"/>
+      <w:r>
+        <w:t>be</w:t>
+      </w:r>
+      <w:proofErr w:type="spellEnd"/>
+      <w:r>
+        <w:t xml:space="preserve"> </w:t>
+      </w:r>
+      <w:proofErr w:type="spellStart"/>
+      <w:r>
+        <w:t>evaluated</w:t>
+      </w:r>
+      <w:proofErr w:type="spellEnd"/>
+      <w:r>
+        <w:t>.</w:t>
+      </w:r>
+      <w:r>
+        <w:t xml:space="preserve"> Can also </w:t>
+      </w:r>
+      <w:proofErr w:type="spellStart"/>
+      <w:r>
+        <w:t>be</w:t>
+      </w:r>
+      <w:proofErr w:type="spellEnd"/>
+      <w:r>
+        <w:t xml:space="preserve"> </w:t>
+      </w:r>
+      <w:proofErr w:type="spellStart"/>
+      <w:r>
+        <w:t>function</w:t>
+      </w:r>
+      <w:proofErr w:type="spellEnd"/>
+    </w:p>
+    <w:p>
+      <w:r>
+        <w:rPr>
+          <w:noProof/>
+        </w:rPr>
+        <w:drawing>
+          <wp:inline distT="0" distB="0" distL="0" distR="0" wp14:anchorId="537A5C0C" wp14:editId="182A2C20">
+            <wp:extent cx="1762125" cy="266700"/>
+            <wp:effectExtent l="0" t="0" r="9525" b="0"/>
+            <wp:docPr id="7" name="Grafik 7"/>
+            <wp:cNvGraphicFramePr>
+              <a:graphicFrameLocks xmlns:a="http://schemas.openxmlformats.org/drawingml/2006/main" noChangeAspect="1"/>
+            </wp:cNvGraphicFramePr>
+            <a:graphic xmlns:a="http://schemas.openxmlformats.org/drawingml/2006/main">
+              <a:graphicData uri="http://schemas.openxmlformats.org/drawingml/2006/picture">
+                <pic:pic xmlns:pic="http://schemas.openxmlformats.org/drawingml/2006/picture">
+                  <pic:nvPicPr>
+                    <pic:cNvPr id="1" name=""/>
+                    <pic:cNvPicPr/>
+                  </pic:nvPicPr>
+                  <pic:blipFill>
+                    <a:blip r:embed="rId15"/>
+                    <a:stretch>
+                      <a:fillRect/>
+                    </a:stretch>
+                  </pic:blipFill>
+                  <pic:spPr>
+                    <a:xfrm>
+                      <a:off x="0" y="0"/>
+                      <a:ext cx="1762125" cy="266700"/>
+                    </a:xfrm>
+                    <a:prstGeom prst="rect">
+                      <a:avLst/>
+                    </a:prstGeom>
+                  </pic:spPr>
+                </pic:pic>
+              </a:graphicData>
+            </a:graphic>
+          </wp:inline>
+        </w:drawing>
+      </w:r>
+    </w:p>
+    <w:p>
+      <w:r>
+        <w:rPr>
+          <w:noProof/>
+        </w:rPr>
+        <w:drawing>
+          <wp:inline distT="0" distB="0" distL="0" distR="0" wp14:anchorId="11C40D70" wp14:editId="543ADBD9">
+            <wp:extent cx="5760720" cy="2631440"/>
+            <wp:effectExtent l="0" t="0" r="0" b="0"/>
+            <wp:docPr id="8" name="Grafik 8"/>
+            <wp:cNvGraphicFramePr>
+              <a:graphicFrameLocks xmlns:a="http://schemas.openxmlformats.org/drawingml/2006/main" noChangeAspect="1"/>
+            </wp:cNvGraphicFramePr>
+            <a:graphic xmlns:a="http://schemas.openxmlformats.org/drawingml/2006/main">
+              <a:graphicData uri="http://schemas.openxmlformats.org/drawingml/2006/picture">
+                <pic:pic xmlns:pic="http://schemas.openxmlformats.org/drawingml/2006/picture">
+                  <pic:nvPicPr>
+                    <pic:cNvPr id="1" name=""/>
+                    <pic:cNvPicPr/>
+                  </pic:nvPicPr>
+                  <pic:blipFill>
+                    <a:blip r:embed="rId16"/>
+                    <a:stretch>
+                      <a:fillRect/>
+                    </a:stretch>
+                  </pic:blipFill>
+                  <pic:spPr>
+                    <a:xfrm>
+                      <a:off x="0" y="0"/>
+                      <a:ext cx="5760720" cy="2631440"/>
+                    </a:xfrm>
+                    <a:prstGeom prst="rect">
+                      <a:avLst/>
+                    </a:prstGeom>
+                  </pic:spPr>
+                </pic:pic>
+              </a:graphicData>
+            </a:graphic>
+          </wp:inline>
+        </w:drawing>
+      </w:r>
+    </w:p>
+    <w:p/>
     <w:sectPr>
-      <w:headerReference w:type="default" r:id="rId13"/>
-      <w:footerReference w:type="default" r:id="rId14"/>
+      <w:headerReference w:type="default" r:id="rId17"/>
+      <w:footerReference w:type="default" r:id="rId18"/>
       <w:pgSz w:w="11906" w:h="16838"/>
       <w:pgMar w:top="1417" w:right="1417" w:bottom="1134" w:left="1417" w:header="708" w:footer="708" w:gutter="0"/>
       <w:cols w:space="708"/>
@@ -357,6 +975,7 @@
     <w:r>
       <w:t xml:space="preserve">rzi, Sven </w:t>
     </w:r>
+    <w:proofErr w:type="spellStart"/>
     <w:r>
       <w:rPr>
         <w:rFonts w:hAnsiTheme="minorHAnsi" w:cstheme="minorHAnsi"/>
@@ -382,9 +1001,23 @@
       </w:rPr>
       <w:t>ak</w:t>
     </w:r>
+    <w:proofErr w:type="spellEnd"/>
     <w:r>
-      <w:t>, Sandra Wageneder, Sofia Schmidmair</w:t>
+      <w:t xml:space="preserve">, Sandra </w:t>
     </w:r>
+    <w:proofErr w:type="spellStart"/>
+    <w:r>
+      <w:t>Wageneder</w:t>
+    </w:r>
+    <w:proofErr w:type="spellEnd"/>
+    <w:r>
+      <w:t xml:space="preserve">, Sofia </w:t>
+    </w:r>
+    <w:proofErr w:type="spellStart"/>
+    <w:r>
+      <w:t>Schmidmair</w:t>
+    </w:r>
+    <w:proofErr w:type="spellEnd"/>
   </w:p>
 </w:ftr>
 </file>
@@ -421,8 +1054,21 @@
       <w:pStyle w:val="Kopfzeile"/>
     </w:pPr>
     <w:r>
-      <w:t>Angular learning sources</w:t>
+      <w:t xml:space="preserve">Angular </w:t>
     </w:r>
+    <w:proofErr w:type="spellStart"/>
+    <w:r>
+      <w:t>learning</w:t>
+    </w:r>
+    <w:proofErr w:type="spellEnd"/>
+    <w:r>
+      <w:t xml:space="preserve"> </w:t>
+    </w:r>
+    <w:proofErr w:type="spellStart"/>
+    <w:r>
+      <w:t>sources</w:t>
+    </w:r>
+    <w:proofErr w:type="spellEnd"/>
   </w:p>
 </w:hdr>
 </file>

</xml_diff>

<commit_message>
Made for loop in angular
</commit_message>
<xml_diff>
--- a/Quellen.docx
+++ b/Quellen.docx
@@ -922,10 +922,147 @@
         </w:drawing>
       </w:r>
     </w:p>
+    <w:p>
+      <w:proofErr w:type="spellStart"/>
+      <w:r>
+        <w:t>For</w:t>
+      </w:r>
+      <w:proofErr w:type="spellEnd"/>
+      <w:r>
+        <w:t xml:space="preserve"> loop:</w:t>
+      </w:r>
+    </w:p>
+    <w:p>
+      <w:r>
+        <w:rPr>
+          <w:noProof/>
+        </w:rPr>
+        <w:drawing>
+          <wp:inline distT="0" distB="0" distL="0" distR="0" wp14:anchorId="726179D8" wp14:editId="208C5B64">
+            <wp:extent cx="3905250" cy="3457575"/>
+            <wp:effectExtent l="0" t="0" r="0" b="9525"/>
+            <wp:docPr id="9" name="Grafik 9"/>
+            <wp:cNvGraphicFramePr>
+              <a:graphicFrameLocks xmlns:a="http://schemas.openxmlformats.org/drawingml/2006/main" noChangeAspect="1"/>
+            </wp:cNvGraphicFramePr>
+            <a:graphic xmlns:a="http://schemas.openxmlformats.org/drawingml/2006/main">
+              <a:graphicData uri="http://schemas.openxmlformats.org/drawingml/2006/picture">
+                <pic:pic xmlns:pic="http://schemas.openxmlformats.org/drawingml/2006/picture">
+                  <pic:nvPicPr>
+                    <pic:cNvPr id="1" name=""/>
+                    <pic:cNvPicPr/>
+                  </pic:nvPicPr>
+                  <pic:blipFill>
+                    <a:blip r:embed="rId17"/>
+                    <a:stretch>
+                      <a:fillRect/>
+                    </a:stretch>
+                  </pic:blipFill>
+                  <pic:spPr>
+                    <a:xfrm>
+                      <a:off x="0" y="0"/>
+                      <a:ext cx="3905250" cy="3457575"/>
+                    </a:xfrm>
+                    <a:prstGeom prst="rect">
+                      <a:avLst/>
+                    </a:prstGeom>
+                  </pic:spPr>
+                </pic:pic>
+              </a:graphicData>
+            </a:graphic>
+          </wp:inline>
+        </w:drawing>
+      </w:r>
+    </w:p>
+    <w:p>
+      <w:r>
+        <w:rPr>
+          <w:noProof/>
+        </w:rPr>
+        <w:lastRenderedPageBreak/>
+        <w:drawing>
+          <wp:inline distT="0" distB="0" distL="0" distR="0" wp14:anchorId="1D12922E" wp14:editId="6C7E9F1D">
+            <wp:extent cx="4886325" cy="1704975"/>
+            <wp:effectExtent l="0" t="0" r="9525" b="9525"/>
+            <wp:docPr id="10" name="Grafik 10"/>
+            <wp:cNvGraphicFramePr>
+              <a:graphicFrameLocks xmlns:a="http://schemas.openxmlformats.org/drawingml/2006/main" noChangeAspect="1"/>
+            </wp:cNvGraphicFramePr>
+            <a:graphic xmlns:a="http://schemas.openxmlformats.org/drawingml/2006/main">
+              <a:graphicData uri="http://schemas.openxmlformats.org/drawingml/2006/picture">
+                <pic:pic xmlns:pic="http://schemas.openxmlformats.org/drawingml/2006/picture">
+                  <pic:nvPicPr>
+                    <pic:cNvPr id="1" name=""/>
+                    <pic:cNvPicPr/>
+                  </pic:nvPicPr>
+                  <pic:blipFill>
+                    <a:blip r:embed="rId18"/>
+                    <a:stretch>
+                      <a:fillRect/>
+                    </a:stretch>
+                  </pic:blipFill>
+                  <pic:spPr>
+                    <a:xfrm>
+                      <a:off x="0" y="0"/>
+                      <a:ext cx="4886325" cy="1704975"/>
+                    </a:xfrm>
+                    <a:prstGeom prst="rect">
+                      <a:avLst/>
+                    </a:prstGeom>
+                  </pic:spPr>
+                </pic:pic>
+              </a:graphicData>
+            </a:graphic>
+          </wp:inline>
+        </w:drawing>
+      </w:r>
+    </w:p>
+    <w:p>
+      <w:r>
+        <w:rPr>
+          <w:noProof/>
+        </w:rPr>
+        <w:drawing>
+          <wp:inline distT="0" distB="0" distL="0" distR="0" wp14:anchorId="4164DFD3" wp14:editId="55EB7FB0">
+            <wp:extent cx="2733675" cy="5276850"/>
+            <wp:effectExtent l="0" t="0" r="9525" b="0"/>
+            <wp:docPr id="11" name="Grafik 11"/>
+            <wp:cNvGraphicFramePr>
+              <a:graphicFrameLocks xmlns:a="http://schemas.openxmlformats.org/drawingml/2006/main" noChangeAspect="1"/>
+            </wp:cNvGraphicFramePr>
+            <a:graphic xmlns:a="http://schemas.openxmlformats.org/drawingml/2006/main">
+              <a:graphicData uri="http://schemas.openxmlformats.org/drawingml/2006/picture">
+                <pic:pic xmlns:pic="http://schemas.openxmlformats.org/drawingml/2006/picture">
+                  <pic:nvPicPr>
+                    <pic:cNvPr id="1" name=""/>
+                    <pic:cNvPicPr/>
+                  </pic:nvPicPr>
+                  <pic:blipFill>
+                    <a:blip r:embed="rId19"/>
+                    <a:stretch>
+                      <a:fillRect/>
+                    </a:stretch>
+                  </pic:blipFill>
+                  <pic:spPr>
+                    <a:xfrm>
+                      <a:off x="0" y="0"/>
+                      <a:ext cx="2733675" cy="5276850"/>
+                    </a:xfrm>
+                    <a:prstGeom prst="rect">
+                      <a:avLst/>
+                    </a:prstGeom>
+                  </pic:spPr>
+                </pic:pic>
+              </a:graphicData>
+            </a:graphic>
+          </wp:inline>
+        </w:drawing>
+      </w:r>
+    </w:p>
     <w:p/>
     <w:sectPr>
-      <w:headerReference w:type="default" r:id="rId17"/>
-      <w:footerReference w:type="default" r:id="rId18"/>
+      <w:headerReference w:type="default" r:id="rId20"/>
+      <w:footerReference w:type="default" r:id="rId21"/>
       <w:pgSz w:w="11906" w:h="16838"/>
       <w:pgMar w:top="1417" w:right="1417" w:bottom="1134" w:left="1417" w:header="708" w:footer="708" w:gutter="0"/>
       <w:cols w:space="708"/>

</xml_diff>

<commit_message>
Made if statements clear
</commit_message>
<xml_diff>
--- a/Quellen.docx
+++ b/Quellen.docx
@@ -464,6 +464,9 @@
       <w:proofErr w:type="spellEnd"/>
     </w:p>
     <w:p>
+      <w:pPr>
+        <w:pStyle w:val="berschrift2"/>
+      </w:pPr>
       <w:r>
         <w:t xml:space="preserve">Create </w:t>
       </w:r>
@@ -605,148 +608,151 @@
     </w:p>
     <w:p>
       <w:r>
+        <w:t xml:space="preserve">Data </w:t>
+      </w:r>
+      <w:proofErr w:type="spellStart"/>
+      <w:r>
+        <w:t>binding</w:t>
+      </w:r>
+      <w:proofErr w:type="spellEnd"/>
+      <w:r>
+        <w:t xml:space="preserve"> in Angular </w:t>
+      </w:r>
+      <w:proofErr w:type="spellStart"/>
+      <w:r>
+        <w:t>refers</w:t>
+      </w:r>
+      <w:proofErr w:type="spellEnd"/>
+      <w:r>
+        <w:t xml:space="preserve"> </w:t>
+      </w:r>
+      <w:proofErr w:type="spellStart"/>
+      <w:r>
+        <w:t>to</w:t>
+      </w:r>
+      <w:proofErr w:type="spellEnd"/>
+      <w:r>
+        <w:t xml:space="preserve"> </w:t>
+      </w:r>
+      <w:proofErr w:type="spellStart"/>
+      <w:r>
+        <w:t>binding</w:t>
+      </w:r>
+      <w:proofErr w:type="spellEnd"/>
+      <w:r>
+        <w:t xml:space="preserve"> </w:t>
+      </w:r>
+      <w:proofErr w:type="spellStart"/>
+      <w:r>
+        <w:t>the</w:t>
+      </w:r>
+      <w:proofErr w:type="spellEnd"/>
+      <w:r>
+        <w:t xml:space="preserve"> </w:t>
+      </w:r>
+      <w:proofErr w:type="spellStart"/>
+      <w:r>
+        <w:t>data</w:t>
+      </w:r>
+      <w:proofErr w:type="spellEnd"/>
+      <w:r>
+        <w:t xml:space="preserve"> in </w:t>
+      </w:r>
+      <w:proofErr w:type="spellStart"/>
+      <w:r>
+        <w:t>the</w:t>
+      </w:r>
+      <w:proofErr w:type="spellEnd"/>
+      <w:r>
+        <w:t xml:space="preserve"> </w:t>
+      </w:r>
+      <w:proofErr w:type="spellStart"/>
+      <w:r>
+        <w:t>component</w:t>
+      </w:r>
+      <w:proofErr w:type="spellEnd"/>
+      <w:r>
+        <w:t xml:space="preserve"> </w:t>
+      </w:r>
+      <w:proofErr w:type="spellStart"/>
+      <w:r>
+        <w:t>instance</w:t>
+      </w:r>
+      <w:proofErr w:type="spellEnd"/>
+      <w:r>
+        <w:t xml:space="preserve"> tot he HTML </w:t>
+      </w:r>
+      <w:proofErr w:type="spellStart"/>
+      <w:r>
+        <w:t>template</w:t>
+      </w:r>
+      <w:proofErr w:type="spellEnd"/>
+      <w:r>
+        <w:t xml:space="preserve">. Any </w:t>
+      </w:r>
+      <w:proofErr w:type="spellStart"/>
+      <w:r>
+        <w:t>changes</w:t>
+      </w:r>
+      <w:proofErr w:type="spellEnd"/>
+      <w:r>
+        <w:t xml:space="preserve"> tot he </w:t>
+      </w:r>
+      <w:proofErr w:type="spellStart"/>
+      <w:r>
+        <w:t>data</w:t>
+      </w:r>
+      <w:proofErr w:type="spellEnd"/>
+      <w:r>
+        <w:t xml:space="preserve"> </w:t>
+      </w:r>
+      <w:proofErr w:type="spellStart"/>
+      <w:r>
+        <w:t>automatically</w:t>
+      </w:r>
+      <w:proofErr w:type="spellEnd"/>
+      <w:r>
+        <w:t xml:space="preserve"> </w:t>
+      </w:r>
+      <w:proofErr w:type="spellStart"/>
+      <w:r>
+        <w:t>gets</w:t>
+      </w:r>
+      <w:proofErr w:type="spellEnd"/>
+      <w:r>
+        <w:t xml:space="preserve"> </w:t>
+      </w:r>
+      <w:proofErr w:type="spellStart"/>
+      <w:r>
+        <w:t>updated</w:t>
+      </w:r>
+      <w:proofErr w:type="spellEnd"/>
+      <w:r>
+        <w:t xml:space="preserve"> in </w:t>
+      </w:r>
+      <w:proofErr w:type="spellStart"/>
+      <w:r>
+        <w:t>the</w:t>
+      </w:r>
+      <w:proofErr w:type="spellEnd"/>
+      <w:r>
+        <w:t xml:space="preserve"> </w:t>
+      </w:r>
+      <w:proofErr w:type="spellStart"/>
+      <w:r>
+        <w:t>view</w:t>
+      </w:r>
+      <w:proofErr w:type="spellEnd"/>
+      <w:r>
+        <w:t>!</w:t>
+      </w:r>
+    </w:p>
+    <w:p>
+      <w:pPr>
+        <w:pStyle w:val="berschrift2"/>
+      </w:pPr>
+      <w:r>
         <w:lastRenderedPageBreak/>
-        <w:t xml:space="preserve">Data </w:t>
-      </w:r>
-      <w:proofErr w:type="spellStart"/>
-      <w:r>
-        <w:t>binding</w:t>
-      </w:r>
-      <w:proofErr w:type="spellEnd"/>
-      <w:r>
-        <w:t xml:space="preserve"> in Angular </w:t>
-      </w:r>
-      <w:proofErr w:type="spellStart"/>
-      <w:r>
-        <w:t>refers</w:t>
-      </w:r>
-      <w:proofErr w:type="spellEnd"/>
-      <w:r>
-        <w:t xml:space="preserve"> </w:t>
-      </w:r>
-      <w:proofErr w:type="spellStart"/>
-      <w:r>
-        <w:t>to</w:t>
-      </w:r>
-      <w:proofErr w:type="spellEnd"/>
-      <w:r>
-        <w:t xml:space="preserve"> </w:t>
-      </w:r>
-      <w:proofErr w:type="spellStart"/>
-      <w:r>
-        <w:t>binding</w:t>
-      </w:r>
-      <w:proofErr w:type="spellEnd"/>
-      <w:r>
-        <w:t xml:space="preserve"> </w:t>
-      </w:r>
-      <w:proofErr w:type="spellStart"/>
-      <w:r>
-        <w:t>the</w:t>
-      </w:r>
-      <w:proofErr w:type="spellEnd"/>
-      <w:r>
-        <w:t xml:space="preserve"> </w:t>
-      </w:r>
-      <w:proofErr w:type="spellStart"/>
-      <w:r>
-        <w:t>data</w:t>
-      </w:r>
-      <w:proofErr w:type="spellEnd"/>
-      <w:r>
-        <w:t xml:space="preserve"> in </w:t>
-      </w:r>
-      <w:proofErr w:type="spellStart"/>
-      <w:r>
-        <w:t>the</w:t>
-      </w:r>
-      <w:proofErr w:type="spellEnd"/>
-      <w:r>
-        <w:t xml:space="preserve"> </w:t>
-      </w:r>
-      <w:proofErr w:type="spellStart"/>
-      <w:r>
-        <w:t>component</w:t>
-      </w:r>
-      <w:proofErr w:type="spellEnd"/>
-      <w:r>
-        <w:t xml:space="preserve"> </w:t>
-      </w:r>
-      <w:proofErr w:type="spellStart"/>
-      <w:r>
-        <w:t>instance</w:t>
-      </w:r>
-      <w:proofErr w:type="spellEnd"/>
-      <w:r>
-        <w:t xml:space="preserve"> tot he HTML </w:t>
-      </w:r>
-      <w:proofErr w:type="spellStart"/>
-      <w:r>
-        <w:t>template</w:t>
-      </w:r>
-      <w:proofErr w:type="spellEnd"/>
-      <w:r>
-        <w:t xml:space="preserve">. Any </w:t>
-      </w:r>
-      <w:proofErr w:type="spellStart"/>
-      <w:r>
-        <w:t>changes</w:t>
-      </w:r>
-      <w:proofErr w:type="spellEnd"/>
-      <w:r>
-        <w:t xml:space="preserve"> tot he </w:t>
-      </w:r>
-      <w:proofErr w:type="spellStart"/>
-      <w:r>
-        <w:t>data</w:t>
-      </w:r>
-      <w:proofErr w:type="spellEnd"/>
-      <w:r>
-        <w:t xml:space="preserve"> </w:t>
-      </w:r>
-      <w:proofErr w:type="spellStart"/>
-      <w:r>
-        <w:t>automatically</w:t>
-      </w:r>
-      <w:proofErr w:type="spellEnd"/>
-      <w:r>
-        <w:t xml:space="preserve"> </w:t>
-      </w:r>
-      <w:proofErr w:type="spellStart"/>
-      <w:r>
-        <w:t>gets</w:t>
-      </w:r>
-      <w:proofErr w:type="spellEnd"/>
-      <w:r>
-        <w:t xml:space="preserve"> </w:t>
-      </w:r>
-      <w:proofErr w:type="spellStart"/>
-      <w:r>
-        <w:t>updated</w:t>
-      </w:r>
-      <w:proofErr w:type="spellEnd"/>
-      <w:r>
-        <w:t xml:space="preserve"> in </w:t>
-      </w:r>
-      <w:proofErr w:type="spellStart"/>
-      <w:r>
-        <w:t>the</w:t>
-      </w:r>
-      <w:proofErr w:type="spellEnd"/>
-      <w:r>
-        <w:t xml:space="preserve"> </w:t>
-      </w:r>
-      <w:proofErr w:type="spellStart"/>
-      <w:r>
-        <w:t>view</w:t>
-      </w:r>
-      <w:proofErr w:type="spellEnd"/>
-      <w:r>
-        <w:t>!</w:t>
-      </w:r>
-    </w:p>
-    <w:p>
-      <w:r>
         <w:t xml:space="preserve">{{}} = Interpolation. Angular </w:t>
       </w:r>
       <w:proofErr w:type="spellStart"/>
@@ -923,6 +929,9 @@
       </w:r>
     </w:p>
     <w:p>
+      <w:pPr>
+        <w:pStyle w:val="berschrift2"/>
+      </w:pPr>
       <w:proofErr w:type="spellStart"/>
       <w:r>
         <w:t>For</w:t>
@@ -1059,10 +1068,147 @@
         </w:drawing>
       </w:r>
     </w:p>
+    <w:p>
+      <w:r>
+        <w:t>*</w:t>
+      </w:r>
+      <w:proofErr w:type="spellStart"/>
+      <w:r>
+        <w:t>ngIf</w:t>
+      </w:r>
+      <w:proofErr w:type="spellEnd"/>
+    </w:p>
+    <w:p>
+      <w:r>
+        <w:rPr>
+          <w:noProof/>
+        </w:rPr>
+        <w:drawing>
+          <wp:inline distT="0" distB="0" distL="0" distR="0" wp14:anchorId="77E42294" wp14:editId="060F8114">
+            <wp:extent cx="4667250" cy="733425"/>
+            <wp:effectExtent l="0" t="0" r="0" b="9525"/>
+            <wp:docPr id="12" name="Grafik 12"/>
+            <wp:cNvGraphicFramePr>
+              <a:graphicFrameLocks xmlns:a="http://schemas.openxmlformats.org/drawingml/2006/main" noChangeAspect="1"/>
+            </wp:cNvGraphicFramePr>
+            <a:graphic xmlns:a="http://schemas.openxmlformats.org/drawingml/2006/main">
+              <a:graphicData uri="http://schemas.openxmlformats.org/drawingml/2006/picture">
+                <pic:pic xmlns:pic="http://schemas.openxmlformats.org/drawingml/2006/picture">
+                  <pic:nvPicPr>
+                    <pic:cNvPr id="1" name=""/>
+                    <pic:cNvPicPr/>
+                  </pic:nvPicPr>
+                  <pic:blipFill>
+                    <a:blip r:embed="rId20"/>
+                    <a:stretch>
+                      <a:fillRect/>
+                    </a:stretch>
+                  </pic:blipFill>
+                  <pic:spPr>
+                    <a:xfrm>
+                      <a:off x="0" y="0"/>
+                      <a:ext cx="4667250" cy="733425"/>
+                    </a:xfrm>
+                    <a:prstGeom prst="rect">
+                      <a:avLst/>
+                    </a:prstGeom>
+                  </pic:spPr>
+                </pic:pic>
+              </a:graphicData>
+            </a:graphic>
+          </wp:inline>
+        </w:drawing>
+      </w:r>
+    </w:p>
+    <w:p>
+      <w:r>
+        <w:rPr>
+          <w:noProof/>
+        </w:rPr>
+        <w:lastRenderedPageBreak/>
+        <w:drawing>
+          <wp:inline distT="0" distB="0" distL="0" distR="0" wp14:anchorId="3ACCABBC" wp14:editId="58E522F6">
+            <wp:extent cx="4010025" cy="1562100"/>
+            <wp:effectExtent l="0" t="0" r="9525" b="0"/>
+            <wp:docPr id="13" name="Grafik 13"/>
+            <wp:cNvGraphicFramePr>
+              <a:graphicFrameLocks xmlns:a="http://schemas.openxmlformats.org/drawingml/2006/main" noChangeAspect="1"/>
+            </wp:cNvGraphicFramePr>
+            <a:graphic xmlns:a="http://schemas.openxmlformats.org/drawingml/2006/main">
+              <a:graphicData uri="http://schemas.openxmlformats.org/drawingml/2006/picture">
+                <pic:pic xmlns:pic="http://schemas.openxmlformats.org/drawingml/2006/picture">
+                  <pic:nvPicPr>
+                    <pic:cNvPr id="1" name=""/>
+                    <pic:cNvPicPr/>
+                  </pic:nvPicPr>
+                  <pic:blipFill>
+                    <a:blip r:embed="rId21"/>
+                    <a:stretch>
+                      <a:fillRect/>
+                    </a:stretch>
+                  </pic:blipFill>
+                  <pic:spPr>
+                    <a:xfrm>
+                      <a:off x="0" y="0"/>
+                      <a:ext cx="4010025" cy="1562100"/>
+                    </a:xfrm>
+                    <a:prstGeom prst="rect">
+                      <a:avLst/>
+                    </a:prstGeom>
+                  </pic:spPr>
+                </pic:pic>
+              </a:graphicData>
+            </a:graphic>
+          </wp:inline>
+        </w:drawing>
+      </w:r>
+    </w:p>
+    <w:p>
+      <w:r>
+        <w:rPr>
+          <w:noProof/>
+        </w:rPr>
+        <w:drawing>
+          <wp:inline distT="0" distB="0" distL="0" distR="0" wp14:anchorId="177C404A" wp14:editId="14BB08CA">
+            <wp:extent cx="5610225" cy="4419600"/>
+            <wp:effectExtent l="0" t="0" r="9525" b="0"/>
+            <wp:docPr id="14" name="Grafik 14"/>
+            <wp:cNvGraphicFramePr>
+              <a:graphicFrameLocks xmlns:a="http://schemas.openxmlformats.org/drawingml/2006/main" noChangeAspect="1"/>
+            </wp:cNvGraphicFramePr>
+            <a:graphic xmlns:a="http://schemas.openxmlformats.org/drawingml/2006/main">
+              <a:graphicData uri="http://schemas.openxmlformats.org/drawingml/2006/picture">
+                <pic:pic xmlns:pic="http://schemas.openxmlformats.org/drawingml/2006/picture">
+                  <pic:nvPicPr>
+                    <pic:cNvPr id="1" name=""/>
+                    <pic:cNvPicPr/>
+                  </pic:nvPicPr>
+                  <pic:blipFill>
+                    <a:blip r:embed="rId22"/>
+                    <a:stretch>
+                      <a:fillRect/>
+                    </a:stretch>
+                  </pic:blipFill>
+                  <pic:spPr>
+                    <a:xfrm>
+                      <a:off x="0" y="0"/>
+                      <a:ext cx="5610225" cy="4419600"/>
+                    </a:xfrm>
+                    <a:prstGeom prst="rect">
+                      <a:avLst/>
+                    </a:prstGeom>
+                  </pic:spPr>
+                </pic:pic>
+              </a:graphicData>
+            </a:graphic>
+          </wp:inline>
+        </w:drawing>
+      </w:r>
+    </w:p>
     <w:p/>
     <w:sectPr>
-      <w:headerReference w:type="default" r:id="rId20"/>
-      <w:footerReference w:type="default" r:id="rId21"/>
+      <w:headerReference w:type="default" r:id="rId23"/>
+      <w:footerReference w:type="default" r:id="rId24"/>
       <w:pgSz w:w="11906" w:h="16838"/>
       <w:pgMar w:top="1417" w:right="1417" w:bottom="1134" w:left="1417" w:header="708" w:footer="708" w:gutter="0"/>
       <w:cols w:space="708"/>

</xml_diff>

<commit_message>
Created 2 way databinding
</commit_message>
<xml_diff>
--- a/Quellen.docx
+++ b/Quellen.docx
@@ -1430,10 +1430,234 @@
         </w:drawing>
       </w:r>
     </w:p>
+    <w:p>
+      <w:r>
+        <w:t xml:space="preserve">2-way </w:t>
+      </w:r>
+      <w:proofErr w:type="spellStart"/>
+      <w:r>
+        <w:t>databinding</w:t>
+      </w:r>
+      <w:proofErr w:type="spellEnd"/>
+      <w:r>
+        <w:t>:</w:t>
+      </w:r>
+    </w:p>
+    <w:p>
+      <w:r>
+        <w:rPr>
+          <w:noProof/>
+        </w:rPr>
+        <w:drawing>
+          <wp:inline distT="0" distB="0" distL="0" distR="0" wp14:anchorId="37893851" wp14:editId="26423DE4">
+            <wp:extent cx="3209925" cy="409575"/>
+            <wp:effectExtent l="0" t="0" r="9525" b="9525"/>
+            <wp:docPr id="19" name="Grafik 19"/>
+            <wp:cNvGraphicFramePr>
+              <a:graphicFrameLocks xmlns:a="http://schemas.openxmlformats.org/drawingml/2006/main" noChangeAspect="1"/>
+            </wp:cNvGraphicFramePr>
+            <a:graphic xmlns:a="http://schemas.openxmlformats.org/drawingml/2006/main">
+              <a:graphicData uri="http://schemas.openxmlformats.org/drawingml/2006/picture">
+                <pic:pic xmlns:pic="http://schemas.openxmlformats.org/drawingml/2006/picture">
+                  <pic:nvPicPr>
+                    <pic:cNvPr id="1" name=""/>
+                    <pic:cNvPicPr/>
+                  </pic:nvPicPr>
+                  <pic:blipFill>
+                    <a:blip r:embed="rId27"/>
+                    <a:stretch>
+                      <a:fillRect/>
+                    </a:stretch>
+                  </pic:blipFill>
+                  <pic:spPr>
+                    <a:xfrm>
+                      <a:off x="0" y="0"/>
+                      <a:ext cx="3209925" cy="409575"/>
+                    </a:xfrm>
+                    <a:prstGeom prst="rect">
+                      <a:avLst/>
+                    </a:prstGeom>
+                  </pic:spPr>
+                </pic:pic>
+              </a:graphicData>
+            </a:graphic>
+          </wp:inline>
+        </w:drawing>
+      </w:r>
+    </w:p>
+    <w:p>
+      <w:r>
+        <w:rPr>
+          <w:noProof/>
+        </w:rPr>
+        <w:drawing>
+          <wp:inline distT="0" distB="0" distL="0" distR="0" wp14:anchorId="569C9A88" wp14:editId="50E12946">
+            <wp:extent cx="2800350" cy="228600"/>
+            <wp:effectExtent l="0" t="0" r="0" b="0"/>
+            <wp:docPr id="20" name="Grafik 20"/>
+            <wp:cNvGraphicFramePr>
+              <a:graphicFrameLocks xmlns:a="http://schemas.openxmlformats.org/drawingml/2006/main" noChangeAspect="1"/>
+            </wp:cNvGraphicFramePr>
+            <a:graphic xmlns:a="http://schemas.openxmlformats.org/drawingml/2006/main">
+              <a:graphicData uri="http://schemas.openxmlformats.org/drawingml/2006/picture">
+                <pic:pic xmlns:pic="http://schemas.openxmlformats.org/drawingml/2006/picture">
+                  <pic:nvPicPr>
+                    <pic:cNvPr id="1" name=""/>
+                    <pic:cNvPicPr/>
+                  </pic:nvPicPr>
+                  <pic:blipFill>
+                    <a:blip r:embed="rId28"/>
+                    <a:stretch>
+                      <a:fillRect/>
+                    </a:stretch>
+                  </pic:blipFill>
+                  <pic:spPr>
+                    <a:xfrm>
+                      <a:off x="0" y="0"/>
+                      <a:ext cx="2800350" cy="228600"/>
+                    </a:xfrm>
+                    <a:prstGeom prst="rect">
+                      <a:avLst/>
+                    </a:prstGeom>
+                  </pic:spPr>
+                </pic:pic>
+              </a:graphicData>
+            </a:graphic>
+          </wp:inline>
+        </w:drawing>
+      </w:r>
+    </w:p>
+    <w:p>
+      <w:r>
+        <w:rPr>
+          <w:noProof/>
+        </w:rPr>
+        <w:drawing>
+          <wp:inline distT="0" distB="0" distL="0" distR="0" wp14:anchorId="7AE17298" wp14:editId="35F63372">
+            <wp:extent cx="2476500" cy="247650"/>
+            <wp:effectExtent l="0" t="0" r="0" b="0"/>
+            <wp:docPr id="21" name="Grafik 21"/>
+            <wp:cNvGraphicFramePr>
+              <a:graphicFrameLocks xmlns:a="http://schemas.openxmlformats.org/drawingml/2006/main" noChangeAspect="1"/>
+            </wp:cNvGraphicFramePr>
+            <a:graphic xmlns:a="http://schemas.openxmlformats.org/drawingml/2006/main">
+              <a:graphicData uri="http://schemas.openxmlformats.org/drawingml/2006/picture">
+                <pic:pic xmlns:pic="http://schemas.openxmlformats.org/drawingml/2006/picture">
+                  <pic:nvPicPr>
+                    <pic:cNvPr id="1" name=""/>
+                    <pic:cNvPicPr/>
+                  </pic:nvPicPr>
+                  <pic:blipFill>
+                    <a:blip r:embed="rId29"/>
+                    <a:stretch>
+                      <a:fillRect/>
+                    </a:stretch>
+                  </pic:blipFill>
+                  <pic:spPr>
+                    <a:xfrm>
+                      <a:off x="0" y="0"/>
+                      <a:ext cx="2476500" cy="247650"/>
+                    </a:xfrm>
+                    <a:prstGeom prst="rect">
+                      <a:avLst/>
+                    </a:prstGeom>
+                  </pic:spPr>
+                </pic:pic>
+              </a:graphicData>
+            </a:graphic>
+          </wp:inline>
+        </w:drawing>
+      </w:r>
+    </w:p>
+    <w:p>
+      <w:r>
+        <w:rPr>
+          <w:noProof/>
+        </w:rPr>
+        <w:drawing>
+          <wp:inline distT="0" distB="0" distL="0" distR="0" wp14:anchorId="270BE90E" wp14:editId="0EF894A2">
+            <wp:extent cx="2667000" cy="180975"/>
+            <wp:effectExtent l="0" t="0" r="0" b="9525"/>
+            <wp:docPr id="22" name="Grafik 22"/>
+            <wp:cNvGraphicFramePr>
+              <a:graphicFrameLocks xmlns:a="http://schemas.openxmlformats.org/drawingml/2006/main" noChangeAspect="1"/>
+            </wp:cNvGraphicFramePr>
+            <a:graphic xmlns:a="http://schemas.openxmlformats.org/drawingml/2006/main">
+              <a:graphicData uri="http://schemas.openxmlformats.org/drawingml/2006/picture">
+                <pic:pic xmlns:pic="http://schemas.openxmlformats.org/drawingml/2006/picture">
+                  <pic:nvPicPr>
+                    <pic:cNvPr id="1" name=""/>
+                    <pic:cNvPicPr/>
+                  </pic:nvPicPr>
+                  <pic:blipFill>
+                    <a:blip r:embed="rId30"/>
+                    <a:stretch>
+                      <a:fillRect/>
+                    </a:stretch>
+                  </pic:blipFill>
+                  <pic:spPr>
+                    <a:xfrm>
+                      <a:off x="0" y="0"/>
+                      <a:ext cx="2667000" cy="180975"/>
+                    </a:xfrm>
+                    <a:prstGeom prst="rect">
+                      <a:avLst/>
+                    </a:prstGeom>
+                  </pic:spPr>
+                </pic:pic>
+              </a:graphicData>
+            </a:graphic>
+          </wp:inline>
+        </w:drawing>
+      </w:r>
+    </w:p>
+    <w:p>
+      <w:r>
+        <w:rPr>
+          <w:noProof/>
+        </w:rPr>
+        <w:lastRenderedPageBreak/>
+        <w:drawing>
+          <wp:inline distT="0" distB="0" distL="0" distR="0" wp14:anchorId="24C36AAA" wp14:editId="201EAF52">
+            <wp:extent cx="5760720" cy="2731770"/>
+            <wp:effectExtent l="0" t="0" r="0" b="0"/>
+            <wp:docPr id="23" name="Grafik 23"/>
+            <wp:cNvGraphicFramePr>
+              <a:graphicFrameLocks xmlns:a="http://schemas.openxmlformats.org/drawingml/2006/main" noChangeAspect="1"/>
+            </wp:cNvGraphicFramePr>
+            <a:graphic xmlns:a="http://schemas.openxmlformats.org/drawingml/2006/main">
+              <a:graphicData uri="http://schemas.openxmlformats.org/drawingml/2006/picture">
+                <pic:pic xmlns:pic="http://schemas.openxmlformats.org/drawingml/2006/picture">
+                  <pic:nvPicPr>
+                    <pic:cNvPr id="1" name=""/>
+                    <pic:cNvPicPr/>
+                  </pic:nvPicPr>
+                  <pic:blipFill>
+                    <a:blip r:embed="rId31"/>
+                    <a:stretch>
+                      <a:fillRect/>
+                    </a:stretch>
+                  </pic:blipFill>
+                  <pic:spPr>
+                    <a:xfrm>
+                      <a:off x="0" y="0"/>
+                      <a:ext cx="5760720" cy="2731770"/>
+                    </a:xfrm>
+                    <a:prstGeom prst="rect">
+                      <a:avLst/>
+                    </a:prstGeom>
+                  </pic:spPr>
+                </pic:pic>
+              </a:graphicData>
+            </a:graphic>
+          </wp:inline>
+        </w:drawing>
+      </w:r>
+    </w:p>
     <w:p/>
     <w:sectPr>
-      <w:headerReference w:type="default" r:id="rId27"/>
-      <w:footerReference w:type="default" r:id="rId28"/>
+      <w:headerReference w:type="default" r:id="rId32"/>
+      <w:footerReference w:type="default" r:id="rId33"/>
       <w:pgSz w:w="11906" w:h="16838"/>
       <w:pgMar w:top="1417" w:right="1417" w:bottom="1134" w:left="1417" w:header="708" w:footer="708" w:gutter="0"/>
       <w:cols w:space="708"/>

</xml_diff>

<commit_message>
Created rest call, tried out production -- END OF TUTORIAL
</commit_message>
<xml_diff>
--- a/Quellen.docx
+++ b/Quellen.docx
@@ -1654,10 +1654,199 @@
         </w:drawing>
       </w:r>
     </w:p>
+    <w:p>
+      <w:proofErr w:type="spellStart"/>
+      <w:r>
+        <w:t>Get</w:t>
+      </w:r>
+      <w:proofErr w:type="spellEnd"/>
+      <w:r>
+        <w:t xml:space="preserve"> Request:</w:t>
+      </w:r>
+    </w:p>
+    <w:p>
+      <w:r>
+        <w:rPr>
+          <w:noProof/>
+        </w:rPr>
+        <w:drawing>
+          <wp:inline distT="0" distB="0" distL="0" distR="0" wp14:anchorId="6611D8B2" wp14:editId="55B323BE">
+            <wp:extent cx="4848225" cy="790575"/>
+            <wp:effectExtent l="0" t="0" r="9525" b="9525"/>
+            <wp:docPr id="24" name="Grafik 24"/>
+            <wp:cNvGraphicFramePr>
+              <a:graphicFrameLocks xmlns:a="http://schemas.openxmlformats.org/drawingml/2006/main" noChangeAspect="1"/>
+            </wp:cNvGraphicFramePr>
+            <a:graphic xmlns:a="http://schemas.openxmlformats.org/drawingml/2006/main">
+              <a:graphicData uri="http://schemas.openxmlformats.org/drawingml/2006/picture">
+                <pic:pic xmlns:pic="http://schemas.openxmlformats.org/drawingml/2006/picture">
+                  <pic:nvPicPr>
+                    <pic:cNvPr id="1" name=""/>
+                    <pic:cNvPicPr/>
+                  </pic:nvPicPr>
+                  <pic:blipFill>
+                    <a:blip r:embed="rId32"/>
+                    <a:stretch>
+                      <a:fillRect/>
+                    </a:stretch>
+                  </pic:blipFill>
+                  <pic:spPr>
+                    <a:xfrm>
+                      <a:off x="0" y="0"/>
+                      <a:ext cx="4848225" cy="790575"/>
+                    </a:xfrm>
+                    <a:prstGeom prst="rect">
+                      <a:avLst/>
+                    </a:prstGeom>
+                  </pic:spPr>
+                </pic:pic>
+              </a:graphicData>
+            </a:graphic>
+          </wp:inline>
+        </w:drawing>
+      </w:r>
+    </w:p>
+    <w:p>
+      <w:r>
+        <w:rPr>
+          <w:noProof/>
+        </w:rPr>
+        <w:drawing>
+          <wp:inline distT="0" distB="0" distL="0" distR="0" wp14:anchorId="3883AE96" wp14:editId="759B2EC9">
+            <wp:extent cx="5760720" cy="2445385"/>
+            <wp:effectExtent l="0" t="0" r="0" b="0"/>
+            <wp:docPr id="25" name="Grafik 25"/>
+            <wp:cNvGraphicFramePr>
+              <a:graphicFrameLocks xmlns:a="http://schemas.openxmlformats.org/drawingml/2006/main" noChangeAspect="1"/>
+            </wp:cNvGraphicFramePr>
+            <a:graphic xmlns:a="http://schemas.openxmlformats.org/drawingml/2006/main">
+              <a:graphicData uri="http://schemas.openxmlformats.org/drawingml/2006/picture">
+                <pic:pic xmlns:pic="http://schemas.openxmlformats.org/drawingml/2006/picture">
+                  <pic:nvPicPr>
+                    <pic:cNvPr id="1" name=""/>
+                    <pic:cNvPicPr/>
+                  </pic:nvPicPr>
+                  <pic:blipFill>
+                    <a:blip r:embed="rId33"/>
+                    <a:stretch>
+                      <a:fillRect/>
+                    </a:stretch>
+                  </pic:blipFill>
+                  <pic:spPr>
+                    <a:xfrm>
+                      <a:off x="0" y="0"/>
+                      <a:ext cx="5760720" cy="2445385"/>
+                    </a:xfrm>
+                    <a:prstGeom prst="rect">
+                      <a:avLst/>
+                    </a:prstGeom>
+                  </pic:spPr>
+                </pic:pic>
+              </a:graphicData>
+            </a:graphic>
+          </wp:inline>
+        </w:drawing>
+      </w:r>
+    </w:p>
+    <w:p>
+      <w:r>
+        <w:rPr>
+          <w:noProof/>
+        </w:rPr>
+        <w:drawing>
+          <wp:inline distT="0" distB="0" distL="0" distR="0" wp14:anchorId="4B8B85C1" wp14:editId="42972BB5">
+            <wp:extent cx="3095625" cy="257175"/>
+            <wp:effectExtent l="0" t="0" r="9525" b="9525"/>
+            <wp:docPr id="26" name="Grafik 26"/>
+            <wp:cNvGraphicFramePr>
+              <a:graphicFrameLocks xmlns:a="http://schemas.openxmlformats.org/drawingml/2006/main" noChangeAspect="1"/>
+            </wp:cNvGraphicFramePr>
+            <a:graphic xmlns:a="http://schemas.openxmlformats.org/drawingml/2006/main">
+              <a:graphicData uri="http://schemas.openxmlformats.org/drawingml/2006/picture">
+                <pic:pic xmlns:pic="http://schemas.openxmlformats.org/drawingml/2006/picture">
+                  <pic:nvPicPr>
+                    <pic:cNvPr id="1" name=""/>
+                    <pic:cNvPicPr/>
+                  </pic:nvPicPr>
+                  <pic:blipFill>
+                    <a:blip r:embed="rId34"/>
+                    <a:stretch>
+                      <a:fillRect/>
+                    </a:stretch>
+                  </pic:blipFill>
+                  <pic:spPr>
+                    <a:xfrm>
+                      <a:off x="0" y="0"/>
+                      <a:ext cx="3095625" cy="257175"/>
+                    </a:xfrm>
+                    <a:prstGeom prst="rect">
+                      <a:avLst/>
+                    </a:prstGeom>
+                  </pic:spPr>
+                </pic:pic>
+              </a:graphicData>
+            </a:graphic>
+          </wp:inline>
+        </w:drawing>
+      </w:r>
+    </w:p>
+    <w:p>
+      <w:proofErr w:type="spellStart"/>
+      <w:r>
+        <w:t>Production</w:t>
+      </w:r>
+      <w:proofErr w:type="spellEnd"/>
+      <w:r>
+        <w:t>:</w:t>
+      </w:r>
+    </w:p>
+    <w:p>
+      <w:r>
+        <w:rPr>
+          <w:noProof/>
+        </w:rPr>
+        <w:lastRenderedPageBreak/>
+        <w:drawing>
+          <wp:inline distT="0" distB="0" distL="0" distR="0" wp14:anchorId="081EE6AC" wp14:editId="4F0C11BC">
+            <wp:extent cx="5760720" cy="2919095"/>
+            <wp:effectExtent l="0" t="0" r="0" b="0"/>
+            <wp:docPr id="27" name="Grafik 27"/>
+            <wp:cNvGraphicFramePr>
+              <a:graphicFrameLocks xmlns:a="http://schemas.openxmlformats.org/drawingml/2006/main" noChangeAspect="1"/>
+            </wp:cNvGraphicFramePr>
+            <a:graphic xmlns:a="http://schemas.openxmlformats.org/drawingml/2006/main">
+              <a:graphicData uri="http://schemas.openxmlformats.org/drawingml/2006/picture">
+                <pic:pic xmlns:pic="http://schemas.openxmlformats.org/drawingml/2006/picture">
+                  <pic:nvPicPr>
+                    <pic:cNvPr id="1" name=""/>
+                    <pic:cNvPicPr/>
+                  </pic:nvPicPr>
+                  <pic:blipFill>
+                    <a:blip r:embed="rId35"/>
+                    <a:stretch>
+                      <a:fillRect/>
+                    </a:stretch>
+                  </pic:blipFill>
+                  <pic:spPr>
+                    <a:xfrm>
+                      <a:off x="0" y="0"/>
+                      <a:ext cx="5760720" cy="2919095"/>
+                    </a:xfrm>
+                    <a:prstGeom prst="rect">
+                      <a:avLst/>
+                    </a:prstGeom>
+                  </pic:spPr>
+                </pic:pic>
+              </a:graphicData>
+            </a:graphic>
+          </wp:inline>
+        </w:drawing>
+      </w:r>
+    </w:p>
     <w:p/>
     <w:sectPr>
-      <w:headerReference w:type="default" r:id="rId32"/>
-      <w:footerReference w:type="default" r:id="rId33"/>
+      <w:headerReference w:type="default" r:id="rId36"/>
+      <w:footerReference w:type="default" r:id="rId37"/>
       <w:pgSz w:w="11906" w:h="16838"/>
       <w:pgMar w:top="1417" w:right="1417" w:bottom="1134" w:left="1417" w:header="708" w:footer="708" w:gutter="0"/>
       <w:cols w:space="708"/>

</xml_diff>